<commit_message>
Implementerede download og upload
</commit_message>
<xml_diff>
--- a/Beskrivelser/Opgave_Beskrivelse.docx
+++ b/Beskrivelser/Opgave_Beskrivelse.docx
@@ -3,294 +3,17 @@
 <w:document xmlns:wpc="http://schemas.microsoft.com/office/word/2010/wordprocessingCanvas" xmlns:cx="http://schemas.microsoft.com/office/drawing/2014/chartex" xmlns:cx1="http://schemas.microsoft.com/office/drawing/2015/9/8/chartex" xmlns:cx2="http://schemas.microsoft.com/office/drawing/2015/10/21/chartex" xmlns:cx3="http://schemas.microsoft.com/office/drawing/2016/5/9/chartex" xmlns:cx4="http://schemas.microsoft.com/office/drawing/2016/5/10/chartex" xmlns:cx5="http://schemas.microsoft.com/office/drawing/2016/5/11/chartex" xmlns:cx6="http://schemas.microsoft.com/office/drawing/2016/5/12/chartex" xmlns:cx7="http://schemas.microsoft.com/office/drawing/2016/5/13/chartex" xmlns:cx8="http://schemas.microsoft.com/office/drawing/2016/5/14/chartex" xmlns:mc="http://schemas.openxmlformats.org/markup-compatibility/2006" xmlns:aink="http://schemas.microsoft.com/office/drawing/2016/ink" xmlns:am3d="http://schemas.microsoft.com/office/drawing/2017/model3d" xmlns:o="urn:schemas-microsoft-com:office:office" xmlns:r="http://schemas.openxmlformats.org/officeDocument/2006/relationships" xmlns:m="http://schemas.openxmlformats.org/officeDocument/2006/math" xmlns:v="urn:schemas-microsoft-com:vml" xmlns:wp14="http://schemas.microsoft.com/office/word/2010/wordprocessingDrawing" xmlns:wp="http://schemas.openxmlformats.org/drawingml/2006/wordprocessingDrawing" xmlns:w10="urn:schemas-microsoft-com:office:word" xmlns:w="http://schemas.openxmlformats.org/wordprocessingml/2006/main" xmlns:w14="http://schemas.microsoft.com/office/word/2010/wordml" xmlns:w15="http://schemas.microsoft.com/office/word/2012/wordml" xmlns:w16cid="http://schemas.microsoft.com/office/word/2016/wordml/cid" xmlns:w16se="http://schemas.microsoft.com/office/word/2015/wordml/symex" xmlns:wpg="http://schemas.microsoft.com/office/word/2010/wordprocessingGroup" xmlns:wpi="http://schemas.microsoft.com/office/word/2010/wordprocessingInk" xmlns:wne="http://schemas.microsoft.com/office/word/2006/wordml" xmlns:wps="http://schemas.microsoft.com/office/word/2010/wordprocessingShape" mc:Ignorable="w14 w15 w16se w16cid wp14">
   <w:body>
     <w:p>
-      <m:oMathPara>
-        <m:oMath>
-          <m:r>
-            <w:rPr>
-              <w:rFonts w:ascii="Cambria Math" w:hAnsi="Cambria Math"/>
-            </w:rPr>
-            <m:t>y'</m:t>
-          </m:r>
-          <m:r>
-            <w:rPr>
-              <w:rFonts w:ascii="Cambria Math" w:hAnsi="Cambria Math"/>
-            </w:rPr>
-            <m:t>=</m:t>
-          </m:r>
-          <m:f>
-            <m:fPr>
-              <m:ctrlPr>
-                <w:rPr>
-                  <w:rFonts w:ascii="Cambria Math" w:hAnsi="Cambria Math"/>
-                  <w:i/>
-                </w:rPr>
-              </m:ctrlPr>
-            </m:fPr>
-            <m:num>
-              <m:sSup>
-                <m:sSupPr>
-                  <m:ctrlPr>
-                    <w:rPr>
-                      <w:rFonts w:ascii="Cambria Math" w:hAnsi="Cambria Math"/>
-                      <w:i/>
-                    </w:rPr>
-                  </m:ctrlPr>
-                </m:sSupPr>
-                <m:e>
-                  <m:r>
-                    <w:rPr>
-                      <w:rFonts w:ascii="Cambria Math" w:hAnsi="Cambria Math"/>
-                    </w:rPr>
-                    <m:t>x</m:t>
-                  </m:r>
-                </m:e>
-                <m:sup>
-                  <m:r>
-                    <w:rPr>
-                      <w:rFonts w:ascii="Cambria Math" w:hAnsi="Cambria Math"/>
-                    </w:rPr>
-                    <m:t>2</m:t>
-                  </m:r>
-                </m:sup>
-              </m:sSup>
-              <m:r>
-                <w:rPr>
-                  <w:rFonts w:ascii="Cambria Math" w:hAnsi="Cambria Math"/>
-                </w:rPr>
-                <m:t>+1</m:t>
-              </m:r>
-            </m:num>
-            <m:den>
-              <m:r>
-                <w:rPr>
-                  <w:rFonts w:ascii="Cambria Math" w:hAnsi="Cambria Math"/>
-                </w:rPr>
-                <m:t>y</m:t>
-              </m:r>
-            </m:den>
-          </m:f>
-        </m:oMath>
-      </m:oMathPara>
-    </w:p>
-    <w:p>
-      <m:oMathPara>
-        <m:oMath>
-          <m:r>
-            <w:rPr>
-              <w:rFonts w:ascii="Cambria Math" w:hAnsi="Cambria Math"/>
-            </w:rPr>
-            <m:t>p=(2,4)</m:t>
-          </m:r>
-        </m:oMath>
-      </m:oMathPara>
-    </w:p>
-    <w:p>
-      <m:oMathPara>
-        <m:oMath>
-          <m:sSup>
-            <m:sSupPr>
-              <m:ctrlPr>
-                <w:rPr>
-                  <w:rFonts w:ascii="Cambria Math" w:hAnsi="Cambria Math"/>
-                  <w:i/>
-                </w:rPr>
-              </m:ctrlPr>
-            </m:sSupPr>
-            <m:e>
-              <m:r>
-                <w:rPr>
-                  <w:rFonts w:ascii="Cambria Math" w:hAnsi="Cambria Math"/>
-                </w:rPr>
-                <m:t>y</m:t>
-              </m:r>
-            </m:e>
-            <m:sup>
-              <m:r>
-                <w:rPr>
-                  <w:rFonts w:ascii="Cambria Math" w:hAnsi="Cambria Math"/>
-                </w:rPr>
-                <m:t>'</m:t>
-              </m:r>
-            </m:sup>
-          </m:sSup>
-          <m:r>
-            <w:rPr>
-              <w:rFonts w:ascii="Cambria Math" w:hAnsi="Cambria Math"/>
-            </w:rPr>
-            <m:t>=a=</m:t>
-          </m:r>
-          <m:f>
-            <m:fPr>
-              <m:ctrlPr>
-                <w:rPr>
-                  <w:rFonts w:ascii="Cambria Math" w:hAnsi="Cambria Math"/>
-                  <w:i/>
-                </w:rPr>
-              </m:ctrlPr>
-            </m:fPr>
-            <m:num>
-              <m:sSup>
-                <m:sSupPr>
-                  <m:ctrlPr>
-                    <w:rPr>
-                      <w:rFonts w:ascii="Cambria Math" w:hAnsi="Cambria Math"/>
-                      <w:i/>
-                    </w:rPr>
-                  </m:ctrlPr>
-                </m:sSupPr>
-                <m:e>
-                  <m:r>
-                    <w:rPr>
-                      <w:rFonts w:ascii="Cambria Math" w:hAnsi="Cambria Math"/>
-                    </w:rPr>
-                    <m:t>2</m:t>
-                  </m:r>
-                </m:e>
-                <m:sup>
-                  <m:r>
-                    <w:rPr>
-                      <w:rFonts w:ascii="Cambria Math" w:hAnsi="Cambria Math"/>
-                    </w:rPr>
-                    <m:t>2</m:t>
-                  </m:r>
-                </m:sup>
-              </m:sSup>
-              <m:r>
-                <w:rPr>
-                  <w:rFonts w:ascii="Cambria Math" w:hAnsi="Cambria Math"/>
-                </w:rPr>
-                <m:t>+1</m:t>
-              </m:r>
-            </m:num>
-            <m:den>
-              <m:r>
-                <w:rPr>
-                  <w:rFonts w:ascii="Cambria Math" w:hAnsi="Cambria Math"/>
-                </w:rPr>
-                <m:t>4</m:t>
-              </m:r>
-            </m:den>
-          </m:f>
-          <m:r>
-            <w:rPr>
-              <w:rFonts w:ascii="Cambria Math" w:hAnsi="Cambria Math"/>
-            </w:rPr>
-            <m:t>=1,25</m:t>
-          </m:r>
-        </m:oMath>
-      </m:oMathPara>
-    </w:p>
-    <w:p/>
-    <w:p/>
-    <w:p>
-      <m:oMathPara>
-        <m:oMath>
-          <m:r>
-            <w:rPr>
-              <w:rFonts w:ascii="Cambria Math" w:hAnsi="Cambria Math"/>
-            </w:rPr>
-            <m:t>4=</m:t>
-          </m:r>
-          <m:f>
-            <m:fPr>
-              <m:ctrlPr>
-                <w:rPr>
-                  <w:rFonts w:ascii="Cambria Math" w:hAnsi="Cambria Math"/>
-                  <w:i/>
-                </w:rPr>
-              </m:ctrlPr>
-            </m:fPr>
-            <m:num>
-              <m:r>
-                <w:rPr>
-                  <w:rFonts w:ascii="Cambria Math" w:hAnsi="Cambria Math"/>
-                </w:rPr>
-                <m:t>5</m:t>
-              </m:r>
-            </m:num>
-            <m:den>
-              <m:r>
-                <w:rPr>
-                  <w:rFonts w:ascii="Cambria Math" w:hAnsi="Cambria Math"/>
-                </w:rPr>
-                <m:t>4</m:t>
-              </m:r>
-            </m:den>
-          </m:f>
-          <m:r>
-            <w:rPr>
-              <w:rFonts w:ascii="Cambria Math" w:hAnsi="Cambria Math"/>
-            </w:rPr>
-            <m:t>2+b</m:t>
-          </m:r>
-        </m:oMath>
-      </m:oMathPara>
-    </w:p>
-    <w:p>
       <w:pPr>
-        <w:spacing w:after="40"/>
         <w:rPr>
-          <w:i/>
-          <w:color w:val="808080"/>
-          <w:sz w:val="16"/>
+          <w:lang w:val="da-DK"/>
         </w:rPr>
       </w:pPr>
       <w:r>
-        <w:tab/>
+        <w:rPr>
+          <w:lang w:val="da-DK"/>
+        </w:rPr>
+        <w:t>hej</w:t>
       </w:r>
-      <m:oMath>
-        <m:r>
-          <w:rPr>
-            <w:rFonts w:ascii="Cambria Math" w:hAnsi="Cambria Math"/>
-            <w:sz w:val="32"/>
-          </w:rPr>
-          <m:t>⇕</m:t>
-        </m:r>
-      </m:oMath>
-      <w:r>
-        <w:rPr>
-          <w:sz w:val="32"/>
-        </w:rPr>
-        <w:tab/>
-      </w:r>
-      <w:r>
-        <w:rPr>
-          <w:i/>
-          <w:color w:val="808080"/>
-          <w:sz w:val="16"/>
-        </w:rPr>
-        <w:t xml:space="preserve">The equation is solved for b by </w:t>
-      </w:r>
-      <w:proofErr w:type="spellStart"/>
-      <w:r>
-        <w:rPr>
-          <w:i/>
-          <w:color w:val="808080"/>
-          <w:sz w:val="16"/>
-        </w:rPr>
-        <w:t>WordMat</w:t>
-      </w:r>
-      <w:proofErr w:type="spellEnd"/>
-      <w:r>
-        <w:rPr>
-          <w:i/>
-          <w:color w:val="808080"/>
-          <w:sz w:val="16"/>
-        </w:rPr>
-        <w:t xml:space="preserve">. </w:t>
-      </w:r>
-    </w:p>
-    <w:p>
-      <m:oMathPara>
-        <m:oMath>
-          <m:r>
-            <w:rPr>
-              <w:rFonts w:ascii="Cambria Math" w:hAnsi="Cambria Math"/>
-            </w:rPr>
-            <m:t>b=1,5</m:t>
-          </m:r>
-        </m:oMath>
-      </m:oMathPara>
     </w:p>
     <w:sectPr>
       <w:pgSz w:w="12240" w:h="15840"/>
@@ -728,16 +451,6 @@
     <w:semiHidden/>
     <w:unhideWhenUsed/>
   </w:style>
-  <w:style w:type="character" w:styleId="Pladsholdertekst">
-    <w:name w:val="Placeholder Text"/>
-    <w:basedOn w:val="Standardskrifttypeiafsnit"/>
-    <w:uiPriority w:val="99"/>
-    <w:semiHidden/>
-    <w:rsid w:val="003A7375"/>
-    <w:rPr>
-      <w:color w:val="808080"/>
-    </w:rPr>
-  </w:style>
 </w:styles>
 </file>
 

</xml_diff>